<commit_message>
Add pdf for optimization technique
</commit_message>
<xml_diff>
--- a/Optimization Technique/Self/Duality.docx
+++ b/Optimization Technique/Self/Duality.docx
@@ -1,20 +1,14 @@
 
 <file path=word/document.xml><?xml version="1.0" encoding="utf-8"?>
-<w:document xmlns:mc="http://schemas.openxmlformats.org/markup-compatibility/2006" xmlns:o="urn:schemas-microsoft-com:office:office" xmlns:r="http://schemas.openxmlformats.org/officeDocument/2006/relationships" xmlns:m="http://schemas.openxmlformats.org/officeDocument/2006/math" xmlns:v="urn:schemas-microsoft-com:vml" xmlns:wp="http://schemas.openxmlformats.org/drawingml/2006/wordprocessingDrawing" xmlns:w10="urn:schemas-microsoft-com:office:word" xmlns:w="http://schemas.openxmlformats.org/wordprocessingml/2006/main" xmlns:wne="http://schemas.microsoft.com/office/word/2006/wordml" xmlns:sl="http://schemas.openxmlformats.org/schemaLibrary/2006/main" xmlns:a="http://schemas.openxmlformats.org/drawingml/2006/main" xmlns:pic="http://schemas.openxmlformats.org/drawingml/2006/picture" xmlns:c="http://schemas.openxmlformats.org/drawingml/2006/chart" xmlns:lc="http://schemas.openxmlformats.org/drawingml/2006/lockedCanvas" xmlns:dgm="http://schemas.openxmlformats.org/drawingml/2006/diagram" xmlns:wps="http://schemas.microsoft.com/office/word/2010/wordprocessingShape" xmlns:wpg="http://schemas.microsoft.com/office/word/2010/wordprocessingGroup" xmlns:w14="http://schemas.microsoft.com/office/word/2010/wordml" xmlns:w15="http://schemas.microsoft.com/office/word/2012/wordml" xmlns:w16="http://schemas.microsoft.com/office/word/2018/wordml" xmlns:w16cex="http://schemas.microsoft.com/office/word/2018/wordml/cex" xmlns:w16cid="http://schemas.microsoft.com/office/word/2016/wordml/cid" xmlns="http://schemas.microsoft.com/office/tasks/2019/documenttasks" xmlns:cr="http://schemas.microsoft.com/office/comments/2020/reactions">
+<w:document xmlns:wpc="http://schemas.microsoft.com/office/word/2010/wordprocessingCanvas" xmlns:cx="http://schemas.microsoft.com/office/drawing/2014/chartex" xmlns:cx1="http://schemas.microsoft.com/office/drawing/2015/9/8/chartex" xmlns:mc="http://schemas.openxmlformats.org/markup-compatibility/2006" xmlns:o="urn:schemas-microsoft-com:office:office" xmlns:r="http://schemas.openxmlformats.org/officeDocument/2006/relationships" xmlns:m="http://schemas.openxmlformats.org/officeDocument/2006/math" xmlns:v="urn:schemas-microsoft-com:vml" xmlns:wp14="http://schemas.microsoft.com/office/word/2010/wordprocessingDrawing" xmlns:wp="http://schemas.openxmlformats.org/drawingml/2006/wordprocessingDrawing" xmlns:w10="urn:schemas-microsoft-com:office:word" xmlns:w="http://schemas.openxmlformats.org/wordprocessingml/2006/main" xmlns:w14="http://schemas.microsoft.com/office/word/2010/wordml" xmlns:w15="http://schemas.microsoft.com/office/word/2012/wordml" xmlns:w16se="http://schemas.microsoft.com/office/word/2015/wordml/symex" xmlns:wpg="http://schemas.microsoft.com/office/word/2010/wordprocessingGroup" xmlns:wpi="http://schemas.microsoft.com/office/word/2010/wordprocessingInk" xmlns:wne="http://schemas.microsoft.com/office/word/2006/wordml" xmlns:wps="http://schemas.microsoft.com/office/word/2010/wordprocessingShape" mc:Ignorable="w14 w15 w16se wp14">
   <w:body>
     <w:p>
-      <w:pPr>
-        <w:rPr/>
-      </w:pPr>
-      <w:r>
-        <w:pict>
-          <v:rect style="width:0.0pt;height:1.5pt" o:hr="t" o:hrstd="t" o:hralign="center" fillcolor="#A0A0A0" stroked="f"/>
+      <w:bookmarkStart w:id="0" w:name="_GoBack"/>
+      <w:bookmarkEnd w:id="0"/>
+      <w:r>
+        <w:pict w14:anchorId="0D8DC054">
+          <v:rect id="_x0000_i1025" style="width:0;height:1.5pt" o:hralign="center" o:hrstd="t" o:hr="t" fillcolor="#a0a0a0" stroked="f"/>
         </w:pict>
-      </w:r>
-      <w:r>
-        <w:rPr>
-          <w:rtl w:val="0"/>
-        </w:rPr>
       </w:r>
     </w:p>
     <w:p>
@@ -22,47 +16,38 @@
         <w:pStyle w:val="Heading2"/>
         <w:keepNext w:val="0"/>
         <w:keepLines w:val="0"/>
-        <w:spacing w:after="80" w:lineRule="auto"/>
-        <w:rPr>
-          <w:b w:val="1"/>
+        <w:spacing w:after="80"/>
+        <w:rPr>
+          <w:b/>
           <w:sz w:val="34"/>
           <w:szCs w:val="34"/>
         </w:rPr>
       </w:pPr>
-      <w:bookmarkStart w:colFirst="0" w:colLast="0" w:name="_7sme5p8nolsu" w:id="0"/>
-      <w:bookmarkEnd w:id="0"/>
-      <w:r>
-        <w:rPr>
-          <w:b w:val="1"/>
+      <w:bookmarkStart w:id="1" w:name="_7sme5p8nolsu" w:colFirst="0" w:colLast="0"/>
+      <w:bookmarkEnd w:id="1"/>
+      <w:r>
+        <w:rPr>
+          <w:b/>
           <w:sz w:val="34"/>
           <w:szCs w:val="34"/>
-          <w:rtl w:val="0"/>
-        </w:rPr>
-        <w:t xml:space="preserve">Concept of Duality</w:t>
+        </w:rPr>
+        <w:t>Concept of Duality</w:t>
       </w:r>
     </w:p>
     <w:p>
       <w:pPr>
-        <w:spacing w:after="240" w:before="240" w:lineRule="auto"/>
-        <w:rPr/>
-      </w:pPr>
-      <w:r>
-        <w:rPr>
-          <w:rtl w:val="0"/>
-        </w:rPr>
+        <w:spacing w:before="240" w:after="240"/>
+      </w:pPr>
+      <w:r>
         <w:t xml:space="preserve">In linear programming, </w:t>
       </w:r>
       <w:r>
         <w:rPr>
-          <w:b w:val="1"/>
-          <w:rtl w:val="0"/>
-        </w:rPr>
-        <w:t xml:space="preserve">duality</w:t>
-      </w:r>
-      <w:r>
-        <w:rPr>
-          <w:rtl w:val="0"/>
-        </w:rPr>
+          <w:b/>
+        </w:rPr>
+        <w:t>duality</w:t>
+      </w:r>
+      <w:r>
         <w:t xml:space="preserve"> refers to a relationship between two optimization problems:</w:t>
       </w:r>
     </w:p>
@@ -72,28 +57,22 @@
           <w:ilvl w:val="0"/>
           <w:numId w:val="2"/>
         </w:numPr>
-        <w:spacing w:after="0" w:afterAutospacing="0" w:before="240" w:lineRule="auto"/>
-        <w:ind w:left="720" w:hanging="360"/>
-      </w:pPr>
-      <w:r>
-        <w:rPr>
-          <w:rtl w:val="0"/>
-        </w:rPr>
+        <w:spacing w:before="240"/>
+      </w:pPr>
+      <w:r>
         <w:t xml:space="preserve">The </w:t>
       </w:r>
       <w:r>
         <w:rPr>
-          <w:b w:val="1"/>
-          <w:rtl w:val="0"/>
-        </w:rPr>
-        <w:t xml:space="preserve">primal problem</w:t>
-      </w:r>
-      <w:r>
-        <w:rPr>
-          <w:rtl w:val="0"/>
-        </w:rPr>
-        <w:t xml:space="preserve">: The original linear programming problem.</w:t>
-        <w:br w:type="textWrapping"/>
+          <w:b/>
+        </w:rPr>
+        <w:t>primal problem</w:t>
+      </w:r>
+      <w:r>
+        <w:t>: The original linear programming problem.</w:t>
+      </w:r>
+      <w:r>
+        <w:br/>
       </w:r>
     </w:p>
     <w:p>
@@ -102,68 +81,49 @@
           <w:ilvl w:val="0"/>
           <w:numId w:val="2"/>
         </w:numPr>
-        <w:spacing w:after="240" w:before="0" w:beforeAutospacing="0" w:lineRule="auto"/>
-        <w:ind w:left="720" w:hanging="360"/>
-      </w:pPr>
-      <w:r>
-        <w:rPr>
-          <w:rtl w:val="0"/>
-        </w:rPr>
+        <w:spacing w:after="240"/>
+      </w:pPr>
+      <w:r>
         <w:t xml:space="preserve">The </w:t>
       </w:r>
       <w:r>
         <w:rPr>
-          <w:b w:val="1"/>
-          <w:rtl w:val="0"/>
-        </w:rPr>
-        <w:t xml:space="preserve">dual problem</w:t>
-      </w:r>
-      <w:r>
-        <w:rPr>
-          <w:rtl w:val="0"/>
-        </w:rPr>
-        <w:t xml:space="preserve">: A derived problem that provides bounds on the value of the primal problem’s objective function.</w:t>
-        <w:br w:type="textWrapping"/>
+          <w:b/>
+        </w:rPr>
+        <w:t>dual problem</w:t>
+      </w:r>
+      <w:r>
+        <w:t>: A derived problem that provides bounds on the value of the primal problem’s objective function.</w:t>
+      </w:r>
+      <w:r>
+        <w:br/>
       </w:r>
     </w:p>
     <w:p>
       <w:pPr>
-        <w:spacing w:after="240" w:before="240" w:lineRule="auto"/>
-        <w:rPr/>
-      </w:pPr>
-      <w:r>
-        <w:rPr>
-          <w:rtl w:val="0"/>
-        </w:rPr>
+        <w:spacing w:before="240" w:after="240"/>
+      </w:pPr>
+      <w:r>
         <w:t xml:space="preserve">Every linear programming problem (primal) has a corresponding </w:t>
       </w:r>
       <w:r>
         <w:rPr>
-          <w:b w:val="1"/>
-          <w:rtl w:val="0"/>
-        </w:rPr>
-        <w:t xml:space="preserve">dual</w:t>
-      </w:r>
-      <w:r>
-        <w:rPr>
-          <w:rtl w:val="0"/>
-        </w:rPr>
-        <w:t xml:space="preserve"> problem. Solving either the primal or the dual gives information about the other. If one has an optimal solution, so does the other, and their optimal objective function values are equal under certain conditions (strong duality).</w:t>
+          <w:b/>
+        </w:rPr>
+        <w:t>dual</w:t>
+      </w:r>
+      <w:r>
+        <w:t xml:space="preserve"> problem. Solving either the primal or the dual gives information about the other. If one h</w:t>
+      </w:r>
+      <w:r>
+        <w:t>as an optimal solution, so does the other, and their optimal objective function values are equal under certain conditions (strong duality).</w:t>
       </w:r>
     </w:p>
     <w:p>
-      <w:pPr>
-        <w:rPr/>
-      </w:pPr>
-      <w:r>
-        <w:pict>
-          <v:rect style="width:0.0pt;height:1.5pt" o:hr="t" o:hrstd="t" o:hralign="center" fillcolor="#A0A0A0" stroked="f"/>
+      <w:r>
+        <w:pict w14:anchorId="6DA2D4A3">
+          <v:rect id="_x0000_i1026" style="width:0;height:1.5pt" o:hralign="center" o:hrstd="t" o:hr="t" fillcolor="#a0a0a0" stroked="f"/>
         </w:pict>
-      </w:r>
-      <w:r>
-        <w:rPr>
-          <w:rtl w:val="0"/>
-        </w:rPr>
       </w:r>
     </w:p>
     <w:p>
@@ -171,23 +131,22 @@
         <w:pStyle w:val="Heading2"/>
         <w:keepNext w:val="0"/>
         <w:keepLines w:val="0"/>
-        <w:spacing w:after="80" w:lineRule="auto"/>
-        <w:rPr>
-          <w:b w:val="1"/>
+        <w:spacing w:after="80"/>
+        <w:rPr>
+          <w:b/>
           <w:sz w:val="34"/>
           <w:szCs w:val="34"/>
         </w:rPr>
       </w:pPr>
-      <w:bookmarkStart w:colFirst="0" w:colLast="0" w:name="_kaaxjb8ickde" w:id="1"/>
-      <w:bookmarkEnd w:id="1"/>
-      <w:r>
-        <w:rPr>
-          <w:b w:val="1"/>
+      <w:bookmarkStart w:id="2" w:name="_kaaxjb8ickde" w:colFirst="0" w:colLast="0"/>
+      <w:bookmarkEnd w:id="2"/>
+      <w:r>
+        <w:rPr>
+          <w:b/>
           <w:sz w:val="34"/>
           <w:szCs w:val="34"/>
-          <w:rtl w:val="0"/>
-        </w:rPr>
-        <w:t xml:space="preserve">Fundamental Properties of Duality</w:t>
+        </w:rPr>
+        <w:t>Fundamental Properties of Duality</w:t>
       </w:r>
     </w:p>
     <w:p>
@@ -196,31 +155,105 @@
           <w:ilvl w:val="0"/>
           <w:numId w:val="1"/>
         </w:numPr>
-        <w:spacing w:after="0" w:afterAutospacing="0" w:before="240" w:lineRule="auto"/>
-        <w:ind w:left="720" w:hanging="360"/>
-      </w:pPr>
-      <w:r>
-        <w:rPr>
-          <w:b w:val="1"/>
+        <w:spacing w:before="240"/>
+      </w:pPr>
+      <w:r>
+        <w:rPr>
+          <w:b/>
           <w:sz w:val="26"/>
           <w:szCs w:val="26"/>
-          <w:rtl w:val="0"/>
-        </w:rPr>
-        <w:t xml:space="preserve">Weak Duality Theorem</w:t>
-        <w:br w:type="textWrapping"/>
-        <w:br w:type="textWrapping"/>
-      </w:r>
-      <w:r>
-        <w:rPr>
-          <w:rFonts w:ascii="Arial Unicode MS" w:cs="Arial Unicode MS" w:eastAsia="Arial Unicode MS" w:hAnsi="Arial Unicode MS"/>
-          <w:rtl w:val="0"/>
-        </w:rPr>
-        <w:t xml:space="preserve"> For any feasible solution to the primal and any feasible solution to the dual:</w:t>
-        <w:br w:type="textWrapping"/>
-        <w:t xml:space="preserve"> Zprimal≤Wdual(for maximization primal)Z_{\text{primal}} \leq W_{\text{dual}} \quad (\text{for maximization primal})</w:t>
-        <w:br w:type="textWrapping"/>
+        </w:rPr>
+        <w:t>Weak Duality Theorem</w:t>
+      </w:r>
+      <w:r>
+        <w:rPr>
+          <w:b/>
+          <w:sz w:val="26"/>
+          <w:szCs w:val="26"/>
+        </w:rPr>
+        <w:br/>
+      </w:r>
+      <w:r>
+        <w:rPr>
+          <w:b/>
+          <w:sz w:val="26"/>
+          <w:szCs w:val="26"/>
+        </w:rPr>
+        <w:br/>
+      </w:r>
+      <w:r>
+        <w:rPr>
+          <w:rFonts w:ascii="Arial Unicode MS" w:eastAsia="Arial Unicode MS" w:hAnsi="Arial Unicode MS" w:cs="Arial Unicode MS"/>
+        </w:rPr>
+        <w:t xml:space="preserve"> For any feasible solution to the primal and any feasible </w:t>
+      </w:r>
+      <w:r>
+        <w:rPr>
+          <w:rFonts w:ascii="Arial Unicode MS" w:eastAsia="Arial Unicode MS" w:hAnsi="Arial Unicode MS" w:cs="Arial Unicode MS"/>
+        </w:rPr>
+        <w:t>solution to the dual:</w:t>
+      </w:r>
+      <w:r>
+        <w:rPr>
+          <w:rFonts w:ascii="Arial Unicode MS" w:eastAsia="Arial Unicode MS" w:hAnsi="Arial Unicode MS" w:cs="Arial Unicode MS"/>
+        </w:rPr>
+        <w:br/>
+        <w:t xml:space="preserve"> </w:t>
+      </w:r>
+      <w:proofErr w:type="spellStart"/>
+      <w:r>
+        <w:rPr>
+          <w:rFonts w:ascii="Arial Unicode MS" w:eastAsia="Arial Unicode MS" w:hAnsi="Arial Unicode MS" w:cs="Arial Unicode MS"/>
+        </w:rPr>
+        <w:t>Zprimal≤</w:t>
+      </w:r>
+      <w:proofErr w:type="gramStart"/>
+      <w:r>
+        <w:rPr>
+          <w:rFonts w:ascii="Arial Unicode MS" w:eastAsia="Arial Unicode MS" w:hAnsi="Arial Unicode MS" w:cs="Arial Unicode MS"/>
+        </w:rPr>
+        <w:t>Wdual</w:t>
+      </w:r>
+      <w:proofErr w:type="spellEnd"/>
+      <w:r>
+        <w:rPr>
+          <w:rFonts w:ascii="Arial Unicode MS" w:eastAsia="Arial Unicode MS" w:hAnsi="Arial Unicode MS" w:cs="Arial Unicode MS"/>
+        </w:rPr>
+        <w:t>(</w:t>
+      </w:r>
+      <w:proofErr w:type="gramEnd"/>
+      <w:r>
+        <w:rPr>
+          <w:rFonts w:ascii="Arial Unicode MS" w:eastAsia="Arial Unicode MS" w:hAnsi="Arial Unicode MS" w:cs="Arial Unicode MS"/>
+        </w:rPr>
+        <w:t>for maximization primal)Z_{\text{primal}} \</w:t>
+      </w:r>
+      <w:proofErr w:type="spellStart"/>
+      <w:r>
+        <w:rPr>
+          <w:rFonts w:ascii="Arial Unicode MS" w:eastAsia="Arial Unicode MS" w:hAnsi="Arial Unicode MS" w:cs="Arial Unicode MS"/>
+        </w:rPr>
+        <w:t>leq</w:t>
+      </w:r>
+      <w:proofErr w:type="spellEnd"/>
+      <w:r>
+        <w:rPr>
+          <w:rFonts w:ascii="Arial Unicode MS" w:eastAsia="Arial Unicode MS" w:hAnsi="Arial Unicode MS" w:cs="Arial Unicode MS"/>
+        </w:rPr>
+        <w:t xml:space="preserve"> W_{\text{dual}} \quad (\text{for maximization primal})</w:t>
+      </w:r>
+      <w:r>
+        <w:rPr>
+          <w:rFonts w:ascii="Arial Unicode MS" w:eastAsia="Arial Unicode MS" w:hAnsi="Arial Unicode MS" w:cs="Arial Unicode MS"/>
+        </w:rPr>
+        <w:br/>
         <w:t xml:space="preserve"> That is, the value of the primal is always less than or equal to the value of the dual.</w:t>
-        <w:br w:type="textWrapping"/>
+      </w:r>
+      <w:r>
+        <w:rPr>
+          <w:rFonts w:ascii="Arial Unicode MS" w:eastAsia="Arial Unicode MS" w:hAnsi="Arial Unicode MS" w:cs="Arial Unicode MS"/>
+        </w:rPr>
+        <w:br/>
       </w:r>
     </w:p>
     <w:p>
@@ -229,30 +262,68 @@
           <w:ilvl w:val="0"/>
           <w:numId w:val="1"/>
         </w:numPr>
-        <w:spacing w:after="0" w:afterAutospacing="0" w:before="0" w:beforeAutospacing="0" w:lineRule="auto"/>
-        <w:ind w:left="720" w:hanging="360"/>
-      </w:pPr>
-      <w:r>
-        <w:rPr>
-          <w:b w:val="1"/>
+      </w:pPr>
+      <w:r>
+        <w:rPr>
+          <w:b/>
           <w:sz w:val="26"/>
           <w:szCs w:val="26"/>
-          <w:rtl w:val="0"/>
-        </w:rPr>
-        <w:t xml:space="preserve">Strong Duality Theorem</w:t>
-        <w:br w:type="textWrapping"/>
-        <w:br w:type="textWrapping"/>
-      </w:r>
-      <w:r>
-        <w:rPr>
-          <w:rtl w:val="0"/>
-        </w:rPr>
-        <w:t xml:space="preserve"> If both the primal and dual have feasible solutions and are bounded, then:</w:t>
-        <w:br w:type="textWrapping"/>
-        <w:t xml:space="preserve"> Zprimal=WdualZ_{\text{primal}} = W_{\text{dual}}</w:t>
-        <w:br w:type="textWrapping"/>
+        </w:rPr>
+        <w:t>Strong Duality Theorem</w:t>
+      </w:r>
+      <w:r>
+        <w:rPr>
+          <w:b/>
+          <w:sz w:val="26"/>
+          <w:szCs w:val="26"/>
+        </w:rPr>
+        <w:br/>
+      </w:r>
+      <w:r>
+        <w:rPr>
+          <w:b/>
+          <w:sz w:val="26"/>
+          <w:szCs w:val="26"/>
+        </w:rPr>
+        <w:br/>
+      </w:r>
+      <w:r>
+        <w:t xml:space="preserve"> If</w:t>
+      </w:r>
+      <w:r>
+        <w:t xml:space="preserve"> both the primal and dual have feasible solutions and are bounded, then:</w:t>
+      </w:r>
+      <w:r>
+        <w:br/>
+        <w:t xml:space="preserve"> </w:t>
+      </w:r>
+      <w:proofErr w:type="spellStart"/>
+      <w:r>
+        <w:t>Zprimal</w:t>
+      </w:r>
+      <w:proofErr w:type="spellEnd"/>
+      <w:r>
+        <w:t>=</w:t>
+      </w:r>
+      <w:proofErr w:type="spellStart"/>
+      <w:r>
+        <w:t>WdualZ</w:t>
+      </w:r>
+      <w:proofErr w:type="spellEnd"/>
+      <w:proofErr w:type="gramStart"/>
+      <w:r>
+        <w:t>_{</w:t>
+      </w:r>
+      <w:proofErr w:type="gramEnd"/>
+      <w:r>
+        <w:t>\text{primal}} = W_{\text{dual}}</w:t>
+      </w:r>
+      <w:r>
+        <w:br/>
         <w:t xml:space="preserve"> This means solving either problem gives the same optimal value.</w:t>
-        <w:br w:type="textWrapping"/>
+      </w:r>
+      <w:r>
+        <w:br/>
       </w:r>
     </w:p>
     <w:p>
@@ -261,41 +332,170 @@
           <w:ilvl w:val="0"/>
           <w:numId w:val="1"/>
         </w:numPr>
-        <w:spacing w:after="0" w:afterAutospacing="0" w:before="0" w:beforeAutospacing="0" w:lineRule="auto"/>
-        <w:ind w:left="720" w:hanging="360"/>
-      </w:pPr>
-      <w:r>
-        <w:rPr>
-          <w:b w:val="1"/>
+      </w:pPr>
+      <w:r>
+        <w:rPr>
+          <w:b/>
           <w:sz w:val="26"/>
           <w:szCs w:val="26"/>
-          <w:rtl w:val="0"/>
-        </w:rPr>
-        <w:t xml:space="preserve">Complementary Slackness</w:t>
-        <w:br w:type="textWrapping"/>
-        <w:br w:type="textWrapping"/>
-      </w:r>
-      <w:r>
-        <w:rPr>
-          <w:rtl w:val="0"/>
-        </w:rPr>
+        </w:rPr>
+        <w:t>Complementary Slackness</w:t>
+      </w:r>
+      <w:r>
+        <w:rPr>
+          <w:b/>
+          <w:sz w:val="26"/>
+          <w:szCs w:val="26"/>
+        </w:rPr>
+        <w:br/>
+      </w:r>
+      <w:r>
+        <w:rPr>
+          <w:b/>
+          <w:sz w:val="26"/>
+          <w:szCs w:val="26"/>
+        </w:rPr>
+        <w:br/>
+      </w:r>
+      <w:r>
         <w:t xml:space="preserve"> If a primal constraint is </w:t>
       </w:r>
       <w:r>
         <w:rPr>
-          <w:b w:val="1"/>
-          <w:rtl w:val="0"/>
-        </w:rPr>
-        <w:t xml:space="preserve">not tight</w:t>
-      </w:r>
-      <w:r>
-        <w:rPr>
-          <w:rFonts w:ascii="Arial Unicode MS" w:cs="Arial Unicode MS" w:eastAsia="Arial Unicode MS" w:hAnsi="Arial Unicode MS"/>
-          <w:rtl w:val="0"/>
-        </w:rPr>
-        <w:t xml:space="preserve"> (i.e., slack exists), then the corresponding dual variable is zero, and vice versa. This provides a condition to check optimality:</w:t>
-        <w:br w:type="textWrapping"/>
-        <w:t xml:space="preserve"> yi(aix−bi)=0andxj(ajTy−cj)=0y_i (a_i x - b_i) = 0 \quad \text{and} \quad x_j (a_j^T y - c_j) = 0</w:t>
+          <w:b/>
+        </w:rPr>
+        <w:t>not tight</w:t>
+      </w:r>
+      <w:r>
+        <w:rPr>
+          <w:rFonts w:ascii="Arial Unicode MS" w:eastAsia="Arial Unicode MS" w:hAnsi="Arial Unicode MS" w:cs="Arial Unicode MS"/>
+        </w:rPr>
+        <w:t xml:space="preserve"> (i.e.</w:t>
+      </w:r>
+      <w:r>
+        <w:rPr>
+          <w:rFonts w:ascii="Arial Unicode MS" w:eastAsia="Arial Unicode MS" w:hAnsi="Arial Unicode MS" w:cs="Arial Unicode MS"/>
+        </w:rPr>
+        <w:t>, slack exists), then the corresponding dual variable is zero, and vice versa. This provides a condition to check optimality:</w:t>
+      </w:r>
+      <w:r>
+        <w:rPr>
+          <w:rFonts w:ascii="Arial Unicode MS" w:eastAsia="Arial Unicode MS" w:hAnsi="Arial Unicode MS" w:cs="Arial Unicode MS"/>
+        </w:rPr>
+        <w:br/>
+        <w:t xml:space="preserve"> </w:t>
+      </w:r>
+      <w:proofErr w:type="spellStart"/>
+      <w:r>
+        <w:rPr>
+          <w:rFonts w:ascii="Arial Unicode MS" w:eastAsia="Arial Unicode MS" w:hAnsi="Arial Unicode MS" w:cs="Arial Unicode MS"/>
+        </w:rPr>
+        <w:t>yi</w:t>
+      </w:r>
+      <w:proofErr w:type="spellEnd"/>
+      <w:r>
+        <w:rPr>
+          <w:rFonts w:ascii="Arial Unicode MS" w:eastAsia="Arial Unicode MS" w:hAnsi="Arial Unicode MS" w:cs="Arial Unicode MS"/>
+        </w:rPr>
+        <w:t>(</w:t>
+      </w:r>
+      <w:proofErr w:type="spellStart"/>
+      <w:r>
+        <w:rPr>
+          <w:rFonts w:ascii="Arial Unicode MS" w:eastAsia="Arial Unicode MS" w:hAnsi="Arial Unicode MS" w:cs="Arial Unicode MS"/>
+        </w:rPr>
+        <w:t>aix</w:t>
+      </w:r>
+      <w:proofErr w:type="spellEnd"/>
+      <w:r>
+        <w:rPr>
+          <w:rFonts w:ascii="Arial Unicode MS" w:eastAsia="Arial Unicode MS" w:hAnsi="Arial Unicode MS" w:cs="Arial Unicode MS"/>
+        </w:rPr>
+        <w:t>−bi)=0andxj(</w:t>
+      </w:r>
+      <w:proofErr w:type="spellStart"/>
+      <w:r>
+        <w:rPr>
+          <w:rFonts w:ascii="Arial Unicode MS" w:eastAsia="Arial Unicode MS" w:hAnsi="Arial Unicode MS" w:cs="Arial Unicode MS"/>
+        </w:rPr>
+        <w:t>ajTy−cj</w:t>
+      </w:r>
+      <w:proofErr w:type="spellEnd"/>
+      <w:r>
+        <w:rPr>
+          <w:rFonts w:ascii="Arial Unicode MS" w:eastAsia="Arial Unicode MS" w:hAnsi="Arial Unicode MS" w:cs="Arial Unicode MS"/>
+        </w:rPr>
+        <w:t>)=0y_i (</w:t>
+      </w:r>
+      <w:proofErr w:type="spellStart"/>
+      <w:r>
+        <w:rPr>
+          <w:rFonts w:ascii="Arial Unicode MS" w:eastAsia="Arial Unicode MS" w:hAnsi="Arial Unicode MS" w:cs="Arial Unicode MS"/>
+        </w:rPr>
+        <w:t>a_i</w:t>
+      </w:r>
+      <w:proofErr w:type="spellEnd"/>
+      <w:r>
+        <w:rPr>
+          <w:rFonts w:ascii="Arial Unicode MS" w:eastAsia="Arial Unicode MS" w:hAnsi="Arial Unicode MS" w:cs="Arial Unicode MS"/>
+        </w:rPr>
+        <w:t xml:space="preserve"> x - </w:t>
+      </w:r>
+      <w:proofErr w:type="spellStart"/>
+      <w:r>
+        <w:rPr>
+          <w:rFonts w:ascii="Arial Unicode MS" w:eastAsia="Arial Unicode MS" w:hAnsi="Arial Unicode MS" w:cs="Arial Unicode MS"/>
+        </w:rPr>
+        <w:t>b_i</w:t>
+      </w:r>
+      <w:proofErr w:type="spellEnd"/>
+      <w:r>
+        <w:rPr>
+          <w:rFonts w:ascii="Arial Unicode MS" w:eastAsia="Arial Unicode MS" w:hAnsi="Arial Unicode MS" w:cs="Arial Unicode MS"/>
+        </w:rPr>
+        <w:t xml:space="preserve">) = 0 \quad \text{and} \quad </w:t>
+      </w:r>
+      <w:proofErr w:type="spellStart"/>
+      <w:r>
+        <w:rPr>
+          <w:rFonts w:ascii="Arial Unicode MS" w:eastAsia="Arial Unicode MS" w:hAnsi="Arial Unicode MS" w:cs="Arial Unicode MS"/>
+        </w:rPr>
+        <w:t>x_j</w:t>
+      </w:r>
+      <w:proofErr w:type="spellEnd"/>
+      <w:r>
+        <w:rPr>
+          <w:rFonts w:ascii="Arial Unicode MS" w:eastAsia="Arial Unicode MS" w:hAnsi="Arial Unicode MS" w:cs="Arial Unicode MS"/>
+        </w:rPr>
+        <w:t xml:space="preserve"> (</w:t>
+      </w:r>
+      <w:proofErr w:type="spellStart"/>
+      <w:r>
+        <w:rPr>
+          <w:rFonts w:ascii="Arial Unicode MS" w:eastAsia="Arial Unicode MS" w:hAnsi="Arial Unicode MS" w:cs="Arial Unicode MS"/>
+        </w:rPr>
+        <w:t>a_j^T</w:t>
+      </w:r>
+      <w:proofErr w:type="spellEnd"/>
+      <w:r>
+        <w:rPr>
+          <w:rFonts w:ascii="Arial Unicode MS" w:eastAsia="Arial Unicode MS" w:hAnsi="Arial Unicode MS" w:cs="Arial Unicode MS"/>
+        </w:rPr>
+        <w:t xml:space="preserve"> y - </w:t>
+      </w:r>
+      <w:proofErr w:type="spellStart"/>
+      <w:r>
+        <w:rPr>
+          <w:rFonts w:ascii="Arial Unicode MS" w:eastAsia="Arial Unicode MS" w:hAnsi="Arial Unicode MS" w:cs="Arial Unicode MS"/>
+        </w:rPr>
+        <w:t>c_j</w:t>
+      </w:r>
+      <w:proofErr w:type="spellEnd"/>
+      <w:r>
+        <w:rPr>
+          <w:rFonts w:ascii="Arial Unicode MS" w:eastAsia="Arial Unicode MS" w:hAnsi="Arial Unicode MS" w:cs="Arial Unicode MS"/>
+        </w:rPr>
+        <w:t>) = 0</w:t>
       </w:r>
     </w:p>
     <w:p>
@@ -304,26 +504,37 @@
           <w:ilvl w:val="0"/>
           <w:numId w:val="1"/>
         </w:numPr>
-        <w:spacing w:after="0" w:afterAutospacing="0" w:before="0" w:beforeAutospacing="0" w:lineRule="auto"/>
-        <w:ind w:left="720" w:hanging="360"/>
-      </w:pPr>
-      <w:r>
-        <w:rPr>
-          <w:b w:val="1"/>
+      </w:pPr>
+      <w:r>
+        <w:rPr>
+          <w:b/>
           <w:sz w:val="26"/>
           <w:szCs w:val="26"/>
-          <w:rtl w:val="0"/>
-        </w:rPr>
-        <w:t xml:space="preserve">Dual of the Dual is the Primal</w:t>
-        <w:br w:type="textWrapping"/>
-        <w:br w:type="textWrapping"/>
-      </w:r>
-      <w:r>
-        <w:rPr>
-          <w:rtl w:val="0"/>
-        </w:rPr>
+        </w:rPr>
+        <w:t>Dual of the Dual is the Primal</w:t>
+      </w:r>
+      <w:r>
+        <w:rPr>
+          <w:b/>
+          <w:sz w:val="26"/>
+          <w:szCs w:val="26"/>
+        </w:rPr>
+        <w:br/>
+      </w:r>
+      <w:r>
+        <w:rPr>
+          <w:b/>
+          <w:sz w:val="26"/>
+          <w:szCs w:val="26"/>
+        </w:rPr>
+        <w:br/>
+      </w:r>
+      <w:r>
+        <w:lastRenderedPageBreak/>
         <w:t xml:space="preserve"> When you take the dual of a dual problem, you get back the original primal problem.</w:t>
-        <w:br w:type="textWrapping"/>
+      </w:r>
+      <w:r>
+        <w:br/>
       </w:r>
     </w:p>
     <w:p>
@@ -332,18 +543,22 @@
           <w:ilvl w:val="0"/>
           <w:numId w:val="1"/>
         </w:numPr>
-        <w:spacing w:after="0" w:afterAutospacing="0" w:before="0" w:beforeAutospacing="0" w:lineRule="auto"/>
-        <w:ind w:left="720" w:hanging="360"/>
-      </w:pPr>
-      <w:r>
-        <w:rPr>
-          <w:b w:val="1"/>
+      </w:pPr>
+      <w:r>
+        <w:rPr>
+          <w:b/>
           <w:sz w:val="26"/>
           <w:szCs w:val="26"/>
-          <w:rtl w:val="0"/>
-        </w:rPr>
-        <w:t xml:space="preserve">Infeasibility and Unboundedness</w:t>
-        <w:br w:type="textWrapping"/>
+        </w:rPr>
+        <w:t>Infeasibility and Unboundedness</w:t>
+      </w:r>
+      <w:r>
+        <w:rPr>
+          <w:b/>
+          <w:sz w:val="26"/>
+          <w:szCs w:val="26"/>
+        </w:rPr>
+        <w:br/>
       </w:r>
     </w:p>
     <w:p>
@@ -352,41 +567,30 @@
           <w:ilvl w:val="1"/>
           <w:numId w:val="1"/>
         </w:numPr>
-        <w:spacing w:after="0" w:afterAutospacing="0" w:before="0" w:beforeAutospacing="0" w:lineRule="auto"/>
-        <w:ind w:left="1440" w:hanging="360"/>
-      </w:pPr>
-      <w:r>
-        <w:rPr>
-          <w:rtl w:val="0"/>
-        </w:rPr>
+      </w:pPr>
+      <w:r>
         <w:t xml:space="preserve">If the primal is </w:t>
       </w:r>
       <w:r>
         <w:rPr>
-          <w:b w:val="1"/>
-          <w:rtl w:val="0"/>
-        </w:rPr>
-        <w:t xml:space="preserve">unbounded</w:t>
-      </w:r>
-      <w:r>
-        <w:rPr>
-          <w:rtl w:val="0"/>
-        </w:rPr>
+          <w:b/>
+        </w:rPr>
+        <w:t>unbounded</w:t>
+      </w:r>
+      <w:r>
         <w:t xml:space="preserve">, then the dual is </w:t>
       </w:r>
       <w:r>
         <w:rPr>
-          <w:b w:val="1"/>
-          <w:rtl w:val="0"/>
-        </w:rPr>
-        <w:t xml:space="preserve">infeasible</w:t>
-      </w:r>
-      <w:r>
-        <w:rPr>
-          <w:rtl w:val="0"/>
-        </w:rPr>
-        <w:t xml:space="preserve">, and vice versa.</w:t>
-        <w:br w:type="textWrapping"/>
+          <w:b/>
+        </w:rPr>
+        <w:t>infeasible</w:t>
+      </w:r>
+      <w:r>
+        <w:t>, and vice versa.</w:t>
+      </w:r>
+      <w:r>
+        <w:br/>
       </w:r>
     </w:p>
     <w:p>
@@ -395,15 +599,15 @@
           <w:ilvl w:val="1"/>
           <w:numId w:val="1"/>
         </w:numPr>
-        <w:spacing w:after="0" w:afterAutospacing="0" w:before="0" w:beforeAutospacing="0" w:lineRule="auto"/>
-        <w:ind w:left="1440" w:hanging="360"/>
-      </w:pPr>
-      <w:r>
-        <w:rPr>
-          <w:rtl w:val="0"/>
-        </w:rPr>
-        <w:t xml:space="preserve">If one of the problems has no feasible solution, the other may be unbounded or also infeasible.</w:t>
-        <w:br w:type="textWrapping"/>
+      </w:pPr>
+      <w:r>
+        <w:t xml:space="preserve">If one of the problems has no feasible solution, the other may </w:t>
+      </w:r>
+      <w:r>
+        <w:t>be unbounded or also infeasible.</w:t>
+      </w:r>
+      <w:r>
+        <w:br/>
       </w:r>
     </w:p>
     <w:p>
@@ -412,78 +616,72 @@
           <w:ilvl w:val="0"/>
           <w:numId w:val="1"/>
         </w:numPr>
-        <w:spacing w:after="240" w:before="0" w:beforeAutospacing="0" w:lineRule="auto"/>
-        <w:ind w:left="720" w:hanging="360"/>
-      </w:pPr>
-      <w:r>
-        <w:rPr>
-          <w:b w:val="1"/>
+        <w:spacing w:after="240"/>
+      </w:pPr>
+      <w:r>
+        <w:rPr>
+          <w:b/>
           <w:sz w:val="26"/>
           <w:szCs w:val="26"/>
-          <w:rtl w:val="0"/>
-        </w:rPr>
-        <w:t xml:space="preserve">Economic Interpretation</w:t>
-        <w:br w:type="textWrapping"/>
-        <w:br w:type="textWrapping"/>
-      </w:r>
-      <w:r>
-        <w:rPr>
-          <w:rtl w:val="0"/>
-        </w:rPr>
+        </w:rPr>
+        <w:t>Economic Interpretation</w:t>
+      </w:r>
+      <w:r>
+        <w:rPr>
+          <w:b/>
+          <w:sz w:val="26"/>
+          <w:szCs w:val="26"/>
+        </w:rPr>
+        <w:br/>
+      </w:r>
+      <w:r>
+        <w:rPr>
+          <w:b/>
+          <w:sz w:val="26"/>
+          <w:szCs w:val="26"/>
+        </w:rPr>
+        <w:br/>
+      </w:r>
+      <w:r>
         <w:t xml:space="preserve"> In many practical applications (e.g., resource allocation), the dual variables represent the </w:t>
       </w:r>
       <w:r>
         <w:rPr>
-          <w:b w:val="1"/>
-          <w:rtl w:val="0"/>
-        </w:rPr>
-        <w:t xml:space="preserve">shadow prices</w:t>
-      </w:r>
-      <w:r>
-        <w:rPr>
-          <w:rtl w:val="0"/>
-        </w:rPr>
-        <w:t xml:space="preserve">—the value of one additional unit of a resource.</w:t>
-        <w:br w:type="textWrapping"/>
+          <w:b/>
+        </w:rPr>
+        <w:t>shadow prices</w:t>
+      </w:r>
+      <w:r>
+        <w:t>—the value of one additional unit of a resource.</w:t>
+      </w:r>
+      <w:r>
+        <w:br/>
       </w:r>
     </w:p>
     <w:p>
-      <w:pPr>
-        <w:rPr/>
-      </w:pPr>
-      <w:r>
-        <w:pict>
-          <v:rect style="width:0.0pt;height:1.5pt" o:hr="t" o:hrstd="t" o:hralign="center" fillcolor="#A0A0A0" stroked="f"/>
+      <w:r>
+        <w:pict w14:anchorId="0D11AD34">
+          <v:rect id="_x0000_i1027" style="width:0;height:1.5pt" o:hralign="center" o:hrstd="t" o:hr="t" fillcolor="#a0a0a0" stroked="f"/>
         </w:pict>
       </w:r>
-      <w:r>
-        <w:rPr>
-          <w:rtl w:val="0"/>
-        </w:rPr>
-      </w:r>
     </w:p>
-    <w:p>
-      <w:pPr>
-        <w:rPr/>
-      </w:pPr>
-      <w:r>
-        <w:rPr>
-          <w:rtl w:val="0"/>
-        </w:rPr>
-      </w:r>
-    </w:p>
+    <w:p/>
     <w:sectPr>
-      <w:pgSz w:h="15840" w:w="12240" w:orient="portrait"/>
-      <w:pgMar w:bottom="1440" w:top="1440" w:left="1440" w:right="1440" w:header="720" w:footer="720"/>
+      <w:pgSz w:w="12240" w:h="15840"/>
+      <w:pgMar w:top="1440" w:right="1440" w:bottom="1440" w:left="1440" w:header="720" w:footer="720" w:gutter="0"/>
       <w:pgNumType w:start="1"/>
+      <w:cols w:space="720"/>
     </w:sectPr>
   </w:body>
 </w:document>
 </file>
 
 <file path=word/numbering.xml><?xml version="1.0" encoding="utf-8"?>
-<w:numbering xmlns:mc="http://schemas.openxmlformats.org/markup-compatibility/2006" xmlns:o="urn:schemas-microsoft-com:office:office" xmlns:r="http://schemas.openxmlformats.org/officeDocument/2006/relationships" xmlns:m="http://schemas.openxmlformats.org/officeDocument/2006/math" xmlns:v="urn:schemas-microsoft-com:vml" xmlns:wp="http://schemas.openxmlformats.org/drawingml/2006/wordprocessingDrawing" xmlns:w10="urn:schemas-microsoft-com:office:word" xmlns:w="http://schemas.openxmlformats.org/wordprocessingml/2006/main" xmlns:wne="http://schemas.microsoft.com/office/word/2006/wordml" xmlns:sl="http://schemas.openxmlformats.org/schemaLibrary/2006/main" xmlns:a="http://schemas.openxmlformats.org/drawingml/2006/main" xmlns:pic="http://schemas.openxmlformats.org/drawingml/2006/picture" xmlns:c="http://schemas.openxmlformats.org/drawingml/2006/chart" xmlns:lc="http://schemas.openxmlformats.org/drawingml/2006/lockedCanvas" xmlns:dgm="http://schemas.openxmlformats.org/drawingml/2006/diagram" xmlns:wps="http://schemas.microsoft.com/office/word/2010/wordprocessingShape" xmlns:wpg="http://schemas.microsoft.com/office/word/2010/wordprocessingGroup" xmlns:w14="http://schemas.microsoft.com/office/word/2010/wordml" xmlns:w15="http://schemas.microsoft.com/office/word/2012/wordml" xmlns:w16="http://schemas.microsoft.com/office/word/2018/wordml" xmlns:w16cex="http://schemas.microsoft.com/office/word/2018/wordml/cex" xmlns:w16cid="http://schemas.microsoft.com/office/word/2016/wordml/cid" xmlns="http://schemas.microsoft.com/office/tasks/2019/documenttasks" xmlns:cr="http://schemas.microsoft.com/office/comments/2020/reactions">
-  <w:abstractNum w:abstractNumId="1">
+<w:numbering xmlns:wpc="http://schemas.microsoft.com/office/word/2010/wordprocessingCanvas" xmlns:cx="http://schemas.microsoft.com/office/drawing/2014/chartex" xmlns:cx1="http://schemas.microsoft.com/office/drawing/2015/9/8/chartex" xmlns:mc="http://schemas.openxmlformats.org/markup-compatibility/2006" xmlns:o="urn:schemas-microsoft-com:office:office" xmlns:r="http://schemas.openxmlformats.org/officeDocument/2006/relationships" xmlns:m="http://schemas.openxmlformats.org/officeDocument/2006/math" xmlns:v="urn:schemas-microsoft-com:vml" xmlns:wp14="http://schemas.microsoft.com/office/word/2010/wordprocessingDrawing" xmlns:wp="http://schemas.openxmlformats.org/drawingml/2006/wordprocessingDrawing" xmlns:w10="urn:schemas-microsoft-com:office:word" xmlns:w="http://schemas.openxmlformats.org/wordprocessingml/2006/main" xmlns:w14="http://schemas.microsoft.com/office/word/2010/wordml" xmlns:w15="http://schemas.microsoft.com/office/word/2012/wordml" xmlns:w16se="http://schemas.microsoft.com/office/word/2015/wordml/symex" xmlns:wpg="http://schemas.microsoft.com/office/word/2010/wordprocessingGroup" xmlns:wpi="http://schemas.microsoft.com/office/word/2010/wordprocessingInk" xmlns:wne="http://schemas.microsoft.com/office/word/2006/wordml" xmlns:wps="http://schemas.microsoft.com/office/word/2010/wordprocessingShape" mc:Ignorable="w14 w15 w16se wp14">
+  <w:abstractNum w:abstractNumId="0" w15:restartNumberingAfterBreak="0">
+    <w:nsid w:val="0A1E57DF"/>
+    <w:multiLevelType w:val="multilevel"/>
+    <w:tmpl w:val="85B87DE2"/>
     <w:lvl w:ilvl="0">
       <w:start w:val="1"/>
       <w:numFmt w:val="decimal"/>
@@ -593,7 +791,10 @@
       </w:rPr>
     </w:lvl>
   </w:abstractNum>
-  <w:abstractNum w:abstractNumId="2">
+  <w:abstractNum w:abstractNumId="1" w15:restartNumberingAfterBreak="0">
+    <w:nsid w:val="5D6839E1"/>
+    <w:multiLevelType w:val="multilevel"/>
+    <w:tmpl w:val="5EC4E484"/>
     <w:lvl w:ilvl="0">
       <w:start w:val="1"/>
       <w:numFmt w:val="bullet"/>
@@ -704,23 +905,23 @@
     </w:lvl>
   </w:abstractNum>
   <w:num w:numId="1">
-    <w:abstractNumId w:val="1"/>
+    <w:abstractNumId w:val="0"/>
   </w:num>
   <w:num w:numId="2">
-    <w:abstractNumId w:val="2"/>
+    <w:abstractNumId w:val="1"/>
   </w:num>
 </w:numbering>
 </file>
 
 <file path=word/styles.xml><?xml version="1.0" encoding="utf-8"?>
-<w:styles xmlns:mc="http://schemas.openxmlformats.org/markup-compatibility/2006" xmlns:o="urn:schemas-microsoft-com:office:office" xmlns:r="http://schemas.openxmlformats.org/officeDocument/2006/relationships" xmlns:m="http://schemas.openxmlformats.org/officeDocument/2006/math" xmlns:v="urn:schemas-microsoft-com:vml" xmlns:wp="http://schemas.openxmlformats.org/drawingml/2006/wordprocessingDrawing" xmlns:w10="urn:schemas-microsoft-com:office:word" xmlns:w="http://schemas.openxmlformats.org/wordprocessingml/2006/main" xmlns:wne="http://schemas.microsoft.com/office/word/2006/wordml" xmlns:sl="http://schemas.openxmlformats.org/schemaLibrary/2006/main" xmlns:a="http://schemas.openxmlformats.org/drawingml/2006/main" xmlns:pic="http://schemas.openxmlformats.org/drawingml/2006/picture" xmlns:c="http://schemas.openxmlformats.org/drawingml/2006/chart" xmlns:lc="http://schemas.openxmlformats.org/drawingml/2006/lockedCanvas" xmlns:dgm="http://schemas.openxmlformats.org/drawingml/2006/diagram" xmlns:wps="http://schemas.microsoft.com/office/word/2010/wordprocessingShape" xmlns:wpg="http://schemas.microsoft.com/office/word/2010/wordprocessingGroup" xmlns:w14="http://schemas.microsoft.com/office/word/2010/wordml" xmlns:w15="http://schemas.microsoft.com/office/word/2012/wordml" xmlns:w16="http://schemas.microsoft.com/office/word/2018/wordml" xmlns:w16cex="http://schemas.microsoft.com/office/word/2018/wordml/cex" xmlns:w16cid="http://schemas.microsoft.com/office/word/2016/wordml/cid" xmlns="http://schemas.microsoft.com/office/tasks/2019/documenttasks" xmlns:cr="http://schemas.microsoft.com/office/comments/2020/reactions">
+<w:styles xmlns:mc="http://schemas.openxmlformats.org/markup-compatibility/2006" xmlns:r="http://schemas.openxmlformats.org/officeDocument/2006/relationships" xmlns:w="http://schemas.openxmlformats.org/wordprocessingml/2006/main" xmlns:w14="http://schemas.microsoft.com/office/word/2010/wordml" xmlns:w15="http://schemas.microsoft.com/office/word/2012/wordml" xmlns:w16se="http://schemas.microsoft.com/office/word/2015/wordml/symex" mc:Ignorable="w14 w15 w16se">
   <w:docDefaults>
     <w:rPrDefault>
       <w:rPr>
-        <w:rFonts w:ascii="Arial" w:cs="Arial" w:eastAsia="Arial" w:hAnsi="Arial"/>
+        <w:rFonts w:ascii="Arial" w:eastAsia="Arial" w:hAnsi="Arial" w:cs="Arial"/>
         <w:sz w:val="22"/>
         <w:szCs w:val="22"/>
-        <w:lang w:val="en"/>
+        <w:lang w:val="en" w:eastAsia="en-US" w:bidi="ne-NP"/>
       </w:rPr>
     </w:rPrDefault>
     <w:pPrDefault>
@@ -729,21 +930,391 @@
       </w:pPr>
     </w:pPrDefault>
   </w:docDefaults>
-  <w:style w:type="paragraph" w:styleId="Normal" w:default="1">
-    <w:name w:val="normal"/>
-  </w:style>
-  <w:style w:type="table" w:styleId="TableNormal" w:default="1">
-    <w:name w:val="Table Normal"/>
+  <w:latentStyles w:defLockedState="0" w:defUIPriority="99" w:defSemiHidden="0" w:defUnhideWhenUsed="0" w:defQFormat="0" w:count="371">
+    <w:lsdException w:name="Normal" w:uiPriority="0" w:qFormat="1"/>
+    <w:lsdException w:name="heading 1" w:uiPriority="9" w:qFormat="1"/>
+    <w:lsdException w:name="heading 2" w:semiHidden="1" w:uiPriority="9" w:unhideWhenUsed="1" w:qFormat="1"/>
+    <w:lsdException w:name="heading 3" w:semiHidden="1" w:uiPriority="9" w:unhideWhenUsed="1" w:qFormat="1"/>
+    <w:lsdException w:name="heading 4" w:semiHidden="1" w:uiPriority="9" w:unhideWhenUsed="1" w:qFormat="1"/>
+    <w:lsdException w:name="heading 5" w:semiHidden="1" w:uiPriority="9" w:unhideWhenUsed="1" w:qFormat="1"/>
+    <w:lsdException w:name="heading 6" w:semiHidden="1" w:uiPriority="9" w:unhideWhenUsed="1" w:qFormat="1"/>
+    <w:lsdException w:name="heading 7" w:semiHidden="1" w:uiPriority="9" w:unhideWhenUsed="1" w:qFormat="1"/>
+    <w:lsdException w:name="heading 8" w:semiHidden="1" w:uiPriority="9" w:unhideWhenUsed="1" w:qFormat="1"/>
+    <w:lsdException w:name="heading 9" w:semiHidden="1" w:uiPriority="9" w:unhideWhenUsed="1" w:qFormat="1"/>
+    <w:lsdException w:name="index 1" w:semiHidden="1" w:unhideWhenUsed="1"/>
+    <w:lsdException w:name="index 2" w:semiHidden="1" w:unhideWhenUsed="1"/>
+    <w:lsdException w:name="index 3" w:semiHidden="1" w:unhideWhenUsed="1"/>
+    <w:lsdException w:name="index 4" w:semiHidden="1" w:unhideWhenUsed="1"/>
+    <w:lsdException w:name="index 5" w:semiHidden="1" w:unhideWhenUsed="1"/>
+    <w:lsdException w:name="index 6" w:semiHidden="1" w:unhideWhenUsed="1"/>
+    <w:lsdException w:name="index 7" w:semiHidden="1" w:unhideWhenUsed="1"/>
+    <w:lsdException w:name="index 8" w:semiHidden="1" w:unhideWhenUsed="1"/>
+    <w:lsdException w:name="index 9" w:semiHidden="1" w:unhideWhenUsed="1"/>
+    <w:lsdException w:name="toc 1" w:semiHidden="1" w:uiPriority="39" w:unhideWhenUsed="1"/>
+    <w:lsdException w:name="toc 2" w:semiHidden="1" w:uiPriority="39" w:unhideWhenUsed="1"/>
+    <w:lsdException w:name="toc 3" w:semiHidden="1" w:uiPriority="39" w:unhideWhenUsed="1"/>
+    <w:lsdException w:name="toc 4" w:semiHidden="1" w:uiPriority="39" w:unhideWhenUsed="1"/>
+    <w:lsdException w:name="toc 5" w:semiHidden="1" w:uiPriority="39" w:unhideWhenUsed="1"/>
+    <w:lsdException w:name="toc 6" w:semiHidden="1" w:uiPriority="39" w:unhideWhenUsed="1"/>
+    <w:lsdException w:name="toc 7" w:semiHidden="1" w:uiPriority="39" w:unhideWhenUsed="1"/>
+    <w:lsdException w:name="toc 8" w:semiHidden="1" w:uiPriority="39" w:unhideWhenUsed="1"/>
+    <w:lsdException w:name="toc 9" w:semiHidden="1" w:uiPriority="39" w:unhideWhenUsed="1"/>
+    <w:lsdException w:name="Normal Indent" w:semiHidden="1" w:unhideWhenUsed="1"/>
+    <w:lsdException w:name="footnote text" w:semiHidden="1" w:unhideWhenUsed="1"/>
+    <w:lsdException w:name="annotation text" w:semiHidden="1" w:unhideWhenUsed="1"/>
+    <w:lsdException w:name="header" w:semiHidden="1" w:unhideWhenUsed="1"/>
+    <w:lsdException w:name="footer" w:semiHidden="1" w:unhideWhenUsed="1"/>
+    <w:lsdException w:name="index heading" w:semiHidden="1" w:unhideWhenUsed="1"/>
+    <w:lsdException w:name="caption" w:semiHidden="1" w:uiPriority="35" w:unhideWhenUsed="1" w:qFormat="1"/>
+    <w:lsdException w:name="table of figures" w:semiHidden="1" w:unhideWhenUsed="1"/>
+    <w:lsdException w:name="envelope address" w:semiHidden="1" w:unhideWhenUsed="1"/>
+    <w:lsdException w:name="envelope return" w:semiHidden="1" w:unhideWhenUsed="1"/>
+    <w:lsdException w:name="footnote reference" w:semiHidden="1" w:unhideWhenUsed="1"/>
+    <w:lsdException w:name="annotation reference" w:semiHidden="1" w:unhideWhenUsed="1"/>
+    <w:lsdException w:name="line number" w:semiHidden="1" w:unhideWhenUsed="1"/>
+    <w:lsdException w:name="page number" w:semiHidden="1" w:unhideWhenUsed="1"/>
+    <w:lsdException w:name="endnote reference" w:semiHidden="1" w:unhideWhenUsed="1"/>
+    <w:lsdException w:name="endnote text" w:semiHidden="1" w:unhideWhenUsed="1"/>
+    <w:lsdException w:name="table of authorities" w:semiHidden="1" w:unhideWhenUsed="1"/>
+    <w:lsdException w:name="macro" w:semiHidden="1" w:unhideWhenUsed="1"/>
+    <w:lsdException w:name="toa heading" w:semiHidden="1" w:unhideWhenUsed="1"/>
+    <w:lsdException w:name="List" w:semiHidden="1" w:unhideWhenUsed="1"/>
+    <w:lsdException w:name="List Bullet" w:semiHidden="1" w:unhideWhenUsed="1"/>
+    <w:lsdException w:name="List Number" w:semiHidden="1" w:unhideWhenUsed="1"/>
+    <w:lsdException w:name="List 2" w:semiHidden="1" w:unhideWhenUsed="1"/>
+    <w:lsdException w:name="List 3" w:semiHidden="1" w:unhideWhenUsed="1"/>
+    <w:lsdException w:name="List 4" w:semiHidden="1" w:unhideWhenUsed="1"/>
+    <w:lsdException w:name="List 5" w:semiHidden="1" w:unhideWhenUsed="1"/>
+    <w:lsdException w:name="List Bullet 2" w:semiHidden="1" w:unhideWhenUsed="1"/>
+    <w:lsdException w:name="List Bullet 3" w:semiHidden="1" w:unhideWhenUsed="1"/>
+    <w:lsdException w:name="List Bullet 4" w:semiHidden="1" w:unhideWhenUsed="1"/>
+    <w:lsdException w:name="List Bullet 5" w:semiHidden="1" w:unhideWhenUsed="1"/>
+    <w:lsdException w:name="List Number 2" w:semiHidden="1" w:unhideWhenUsed="1"/>
+    <w:lsdException w:name="List Number 3" w:semiHidden="1" w:unhideWhenUsed="1"/>
+    <w:lsdException w:name="List Number 4" w:semiHidden="1" w:unhideWhenUsed="1"/>
+    <w:lsdException w:name="List Number 5" w:semiHidden="1" w:unhideWhenUsed="1"/>
+    <w:lsdException w:name="Title" w:uiPriority="10" w:qFormat="1"/>
+    <w:lsdException w:name="Closing" w:semiHidden="1" w:unhideWhenUsed="1"/>
+    <w:lsdException w:name="Signature" w:semiHidden="1" w:unhideWhenUsed="1"/>
+    <w:lsdException w:name="Default Paragraph Font" w:semiHidden="1" w:uiPriority="1" w:unhideWhenUsed="1"/>
+    <w:lsdException w:name="Body Text" w:semiHidden="1" w:unhideWhenUsed="1"/>
+    <w:lsdException w:name="Body Text Indent" w:semiHidden="1" w:unhideWhenUsed="1"/>
+    <w:lsdException w:name="List Continue" w:semiHidden="1" w:unhideWhenUsed="1"/>
+    <w:lsdException w:name="List Continue 2" w:semiHidden="1" w:unhideWhenUsed="1"/>
+    <w:lsdException w:name="List Continue 3" w:semiHidden="1" w:unhideWhenUsed="1"/>
+    <w:lsdException w:name="List Continue 4" w:semiHidden="1" w:unhideWhenUsed="1"/>
+    <w:lsdException w:name="List Continue 5" w:semiHidden="1" w:unhideWhenUsed="1"/>
+    <w:lsdException w:name="Message Header" w:semiHidden="1" w:unhideWhenUsed="1"/>
+    <w:lsdException w:name="Subtitle" w:uiPriority="11" w:qFormat="1"/>
+    <w:lsdException w:name="Salutation" w:semiHidden="1" w:unhideWhenUsed="1"/>
+    <w:lsdException w:name="Date" w:semiHidden="1" w:unhideWhenUsed="1"/>
+    <w:lsdException w:name="Body Text First Indent" w:semiHidden="1" w:unhideWhenUsed="1"/>
+    <w:lsdException w:name="Body Text First Indent 2" w:semiHidden="1" w:unhideWhenUsed="1"/>
+    <w:lsdException w:name="Note Heading" w:semiHidden="1" w:unhideWhenUsed="1"/>
+    <w:lsdException w:name="Body Text 2" w:semiHidden="1" w:unhideWhenUsed="1"/>
+    <w:lsdException w:name="Body Text 3" w:semiHidden="1" w:unhideWhenUsed="1"/>
+    <w:lsdException w:name="Body Text Indent 2" w:semiHidden="1" w:unhideWhenUsed="1"/>
+    <w:lsdException w:name="Body Text Indent 3" w:semiHidden="1" w:unhideWhenUsed="1"/>
+    <w:lsdException w:name="Block Text" w:semiHidden="1" w:unhideWhenUsed="1"/>
+    <w:lsdException w:name="Hyperlink" w:semiHidden="1" w:unhideWhenUsed="1"/>
+    <w:lsdException w:name="FollowedHyperlink" w:semiHidden="1" w:unhideWhenUsed="1"/>
+    <w:lsdException w:name="Strong" w:uiPriority="22" w:qFormat="1"/>
+    <w:lsdException w:name="Emphasis" w:uiPriority="20" w:qFormat="1"/>
+    <w:lsdException w:name="Document Map" w:semiHidden="1" w:unhideWhenUsed="1"/>
+    <w:lsdException w:name="Plain Text" w:semiHidden="1" w:unhideWhenUsed="1"/>
+    <w:lsdException w:name="E-mail Signature" w:semiHidden="1" w:unhideWhenUsed="1"/>
+    <w:lsdException w:name="HTML Top of Form" w:semiHidden="1" w:unhideWhenUsed="1"/>
+    <w:lsdException w:name="HTML Bottom of Form" w:semiHidden="1" w:unhideWhenUsed="1"/>
+    <w:lsdException w:name="Normal (Web)" w:semiHidden="1" w:unhideWhenUsed="1"/>
+    <w:lsdException w:name="HTML Acronym" w:semiHidden="1" w:unhideWhenUsed="1"/>
+    <w:lsdException w:name="HTML Address" w:semiHidden="1" w:unhideWhenUsed="1"/>
+    <w:lsdException w:name="HTML Cite" w:semiHidden="1" w:unhideWhenUsed="1"/>
+    <w:lsdException w:name="HTML Code" w:semiHidden="1" w:unhideWhenUsed="1"/>
+    <w:lsdException w:name="HTML Definition" w:semiHidden="1" w:unhideWhenUsed="1"/>
+    <w:lsdException w:name="HTML Keyboard" w:semiHidden="1" w:unhideWhenUsed="1"/>
+    <w:lsdException w:name="HTML Preformatted" w:semiHidden="1" w:unhideWhenUsed="1"/>
+    <w:lsdException w:name="HTML Sample" w:semiHidden="1" w:unhideWhenUsed="1"/>
+    <w:lsdException w:name="HTML Typewriter" w:semiHidden="1" w:unhideWhenUsed="1"/>
+    <w:lsdException w:name="HTML Variable" w:semiHidden="1" w:unhideWhenUsed="1"/>
+    <w:lsdException w:name="Normal Table" w:semiHidden="1" w:unhideWhenUsed="1"/>
+    <w:lsdException w:name="annotation subject" w:semiHidden="1" w:unhideWhenUsed="1"/>
+    <w:lsdException w:name="No List" w:semiHidden="1" w:unhideWhenUsed="1"/>
+    <w:lsdException w:name="Outline List 1" w:semiHidden="1" w:unhideWhenUsed="1"/>
+    <w:lsdException w:name="Outline List 2" w:semiHidden="1" w:unhideWhenUsed="1"/>
+    <w:lsdException w:name="Outline List 3" w:semiHidden="1" w:unhideWhenUsed="1"/>
+    <w:lsdException w:name="Table Simple 1" w:semiHidden="1" w:unhideWhenUsed="1"/>
+    <w:lsdException w:name="Table Simple 2" w:semiHidden="1" w:unhideWhenUsed="1"/>
+    <w:lsdException w:name="Table Simple 3" w:semiHidden="1" w:unhideWhenUsed="1"/>
+    <w:lsdException w:name="Table Classic 1" w:semiHidden="1" w:unhideWhenUsed="1"/>
+    <w:lsdException w:name="Table Classic 2" w:semiHidden="1" w:unhideWhenUsed="1"/>
+    <w:lsdException w:name="Table Classic 3" w:semiHidden="1" w:unhideWhenUsed="1"/>
+    <w:lsdException w:name="Table Classic 4" w:semiHidden="1" w:unhideWhenUsed="1"/>
+    <w:lsdException w:name="Table Colorful 1" w:semiHidden="1" w:unhideWhenUsed="1"/>
+    <w:lsdException w:name="Table Colorful 2" w:semiHidden="1" w:unhideWhenUsed="1"/>
+    <w:lsdException w:name="Table Colorful 3" w:semiHidden="1" w:unhideWhenUsed="1"/>
+    <w:lsdException w:name="Table Columns 1" w:semiHidden="1" w:unhideWhenUsed="1"/>
+    <w:lsdException w:name="Table Columns 2" w:semiHidden="1" w:unhideWhenUsed="1"/>
+    <w:lsdException w:name="Table Columns 3" w:semiHidden="1" w:unhideWhenUsed="1"/>
+    <w:lsdException w:name="Table Columns 4" w:semiHidden="1" w:unhideWhenUsed="1"/>
+    <w:lsdException w:name="Table Columns 5" w:semiHidden="1" w:unhideWhenUsed="1"/>
+    <w:lsdException w:name="Table Grid 1" w:semiHidden="1" w:unhideWhenUsed="1"/>
+    <w:lsdException w:name="Table Grid 2" w:semiHidden="1" w:unhideWhenUsed="1"/>
+    <w:lsdException w:name="Table Grid 3" w:semiHidden="1" w:unhideWhenUsed="1"/>
+    <w:lsdException w:name="Table Grid 4" w:semiHidden="1" w:unhideWhenUsed="1"/>
+    <w:lsdException w:name="Table Grid 5" w:semiHidden="1" w:unhideWhenUsed="1"/>
+    <w:lsdException w:name="Table Grid 6" w:semiHidden="1" w:unhideWhenUsed="1"/>
+    <w:lsdException w:name="Table Grid 7" w:semiHidden="1" w:unhideWhenUsed="1"/>
+    <w:lsdException w:name="Table Grid 8" w:semiHidden="1" w:unhideWhenUsed="1"/>
+    <w:lsdException w:name="Table List 1" w:semiHidden="1" w:unhideWhenUsed="1"/>
+    <w:lsdException w:name="Table List 2" w:semiHidden="1" w:unhideWhenUsed="1"/>
+    <w:lsdException w:name="Table List 3" w:semiHidden="1" w:unhideWhenUsed="1"/>
+    <w:lsdException w:name="Table List 4" w:semiHidden="1" w:unhideWhenUsed="1"/>
+    <w:lsdException w:name="Table List 5" w:semiHidden="1" w:unhideWhenUsed="1"/>
+    <w:lsdException w:name="Table List 6" w:semiHidden="1" w:unhideWhenUsed="1"/>
+    <w:lsdException w:name="Table List 7" w:semiHidden="1" w:unhideWhenUsed="1"/>
+    <w:lsdException w:name="Table List 8" w:semiHidden="1" w:unhideWhenUsed="1"/>
+    <w:lsdException w:name="Table 3D effects 1" w:semiHidden="1" w:unhideWhenUsed="1"/>
+    <w:lsdException w:name="Table 3D effects 2" w:semiHidden="1" w:unhideWhenUsed="1"/>
+    <w:lsdException w:name="Table 3D effects 3" w:semiHidden="1" w:unhideWhenUsed="1"/>
+    <w:lsdException w:name="Table Contemporary" w:semiHidden="1" w:unhideWhenUsed="1"/>
+    <w:lsdException w:name="Table Elegant" w:semiHidden="1" w:unhideWhenUsed="1"/>
+    <w:lsdException w:name="Table Professional" w:semiHidden="1" w:unhideWhenUsed="1"/>
+    <w:lsdException w:name="Table Subtle 1" w:semiHidden="1" w:unhideWhenUsed="1"/>
+    <w:lsdException w:name="Table Subtle 2" w:semiHidden="1" w:unhideWhenUsed="1"/>
+    <w:lsdException w:name="Table Web 1" w:semiHidden="1" w:unhideWhenUsed="1"/>
+    <w:lsdException w:name="Table Web 2" w:semiHidden="1" w:unhideWhenUsed="1"/>
+    <w:lsdException w:name="Table Web 3" w:semiHidden="1" w:unhideWhenUsed="1"/>
+    <w:lsdException w:name="Balloon Text" w:semiHidden="1" w:unhideWhenUsed="1"/>
+    <w:lsdException w:name="Table Grid" w:uiPriority="39"/>
+    <w:lsdException w:name="Table Theme" w:semiHidden="1" w:unhideWhenUsed="1"/>
+    <w:lsdException w:name="Placeholder Text" w:semiHidden="1"/>
+    <w:lsdException w:name="No Spacing" w:uiPriority="1" w:qFormat="1"/>
+    <w:lsdException w:name="Light Shading" w:uiPriority="60"/>
+    <w:lsdException w:name="Light List" w:uiPriority="61"/>
+    <w:lsdException w:name="Light Grid" w:uiPriority="62"/>
+    <w:lsdException w:name="Medium Shading 1" w:uiPriority="63"/>
+    <w:lsdException w:name="Medium Shading 2" w:uiPriority="64"/>
+    <w:lsdException w:name="Medium List 1" w:uiPriority="65"/>
+    <w:lsdException w:name="Medium List 2" w:uiPriority="66"/>
+    <w:lsdException w:name="Medium Grid 1" w:uiPriority="67"/>
+    <w:lsdException w:name="Medium Grid 2" w:uiPriority="68"/>
+    <w:lsdException w:name="Medium Grid 3" w:uiPriority="69"/>
+    <w:lsdException w:name="Dark List" w:uiPriority="70"/>
+    <w:lsdException w:name="Colorful Shading" w:uiPriority="71"/>
+    <w:lsdException w:name="Colorful List" w:uiPriority="72"/>
+    <w:lsdException w:name="Colorful Grid" w:uiPriority="73"/>
+    <w:lsdException w:name="Light Shading Accent 1" w:uiPriority="60"/>
+    <w:lsdException w:name="Light List Accent 1" w:uiPriority="61"/>
+    <w:lsdException w:name="Light Grid Accent 1" w:uiPriority="62"/>
+    <w:lsdException w:name="Medium Shading 1 Accent 1" w:uiPriority="63"/>
+    <w:lsdException w:name="Medium Shading 2 Accent 1" w:uiPriority="64"/>
+    <w:lsdException w:name="Medium List 1 Accent 1" w:uiPriority="65"/>
+    <w:lsdException w:name="Revision" w:semiHidden="1"/>
+    <w:lsdException w:name="List Paragraph" w:uiPriority="34" w:qFormat="1"/>
+    <w:lsdException w:name="Quote" w:uiPriority="29" w:qFormat="1"/>
+    <w:lsdException w:name="Intense Quote" w:uiPriority="30" w:qFormat="1"/>
+    <w:lsdException w:name="Medium List 2 Accent 1" w:uiPriority="66"/>
+    <w:lsdException w:name="Medium Grid 1 Accent 1" w:uiPriority="67"/>
+    <w:lsdException w:name="Medium Grid 2 Accent 1" w:uiPriority="68"/>
+    <w:lsdException w:name="Medium Grid 3 Accent 1" w:uiPriority="69"/>
+    <w:lsdException w:name="Dark List Accent 1" w:uiPriority="70"/>
+    <w:lsdException w:name="Colorful Shading Accent 1" w:uiPriority="71"/>
+    <w:lsdException w:name="Colorful List Accent 1" w:uiPriority="72"/>
+    <w:lsdException w:name="Colorful Grid Accent 1" w:uiPriority="73"/>
+    <w:lsdException w:name="Light Shading Accent 2" w:uiPriority="60"/>
+    <w:lsdException w:name="Light List Accent 2" w:uiPriority="61"/>
+    <w:lsdException w:name="Light Grid Accent 2" w:uiPriority="62"/>
+    <w:lsdException w:name="Medium Shading 1 Accent 2" w:uiPriority="63"/>
+    <w:lsdException w:name="Medium Shading 2 Accent 2" w:uiPriority="64"/>
+    <w:lsdException w:name="Medium List 1 Accent 2" w:uiPriority="65"/>
+    <w:lsdException w:name="Medium List 2 Accent 2" w:uiPriority="66"/>
+    <w:lsdException w:name="Medium Grid 1 Accent 2" w:uiPriority="67"/>
+    <w:lsdException w:name="Medium Grid 2 Accent 2" w:uiPriority="68"/>
+    <w:lsdException w:name="Medium Grid 3 Accent 2" w:uiPriority="69"/>
+    <w:lsdException w:name="Dark List Accent 2" w:uiPriority="70"/>
+    <w:lsdException w:name="Colorful Shading Accent 2" w:uiPriority="71"/>
+    <w:lsdException w:name="Colorful List Accent 2" w:uiPriority="72"/>
+    <w:lsdException w:name="Colorful Grid Accent 2" w:uiPriority="73"/>
+    <w:lsdException w:name="Light Shading Accent 3" w:uiPriority="60"/>
+    <w:lsdException w:name="Light List Accent 3" w:uiPriority="61"/>
+    <w:lsdException w:name="Light Grid Accent 3" w:uiPriority="62"/>
+    <w:lsdException w:name="Medium Shading 1 Accent 3" w:uiPriority="63"/>
+    <w:lsdException w:name="Medium Shading 2 Accent 3" w:uiPriority="64"/>
+    <w:lsdException w:name="Medium List 1 Accent 3" w:uiPriority="65"/>
+    <w:lsdException w:name="Medium List 2 Accent 3" w:uiPriority="66"/>
+    <w:lsdException w:name="Medium Grid 1 Accent 3" w:uiPriority="67"/>
+    <w:lsdException w:name="Medium Grid 2 Accent 3" w:uiPriority="68"/>
+    <w:lsdException w:name="Medium Grid 3 Accent 3" w:uiPriority="69"/>
+    <w:lsdException w:name="Dark List Accent 3" w:uiPriority="70"/>
+    <w:lsdException w:name="Colorful Shading Accent 3" w:uiPriority="71"/>
+    <w:lsdException w:name="Colorful List Accent 3" w:uiPriority="72"/>
+    <w:lsdException w:name="Colorful Grid Accent 3" w:uiPriority="73"/>
+    <w:lsdException w:name="Light Shading Accent 4" w:uiPriority="60"/>
+    <w:lsdException w:name="Light List Accent 4" w:uiPriority="61"/>
+    <w:lsdException w:name="Light Grid Accent 4" w:uiPriority="62"/>
+    <w:lsdException w:name="Medium Shading 1 Accent 4" w:uiPriority="63"/>
+    <w:lsdException w:name="Medium Shading 2 Accent 4" w:uiPriority="64"/>
+    <w:lsdException w:name="Medium List 1 Accent 4" w:uiPriority="65"/>
+    <w:lsdException w:name="Medium List 2 Accent 4" w:uiPriority="66"/>
+    <w:lsdException w:name="Medium Grid 1 Accent 4" w:uiPriority="67"/>
+    <w:lsdException w:name="Medium Grid 2 Accent 4" w:uiPriority="68"/>
+    <w:lsdException w:name="Medium Grid 3 Accent 4" w:uiPriority="69"/>
+    <w:lsdException w:name="Dark List Accent 4" w:uiPriority="70"/>
+    <w:lsdException w:name="Colorful Shading Accent 4" w:uiPriority="71"/>
+    <w:lsdException w:name="Colorful List Accent 4" w:uiPriority="72"/>
+    <w:lsdException w:name="Colorful Grid Accent 4" w:uiPriority="73"/>
+    <w:lsdException w:name="Light Shading Accent 5" w:uiPriority="60"/>
+    <w:lsdException w:name="Light List Accent 5" w:uiPriority="61"/>
+    <w:lsdException w:name="Light Grid Accent 5" w:uiPriority="62"/>
+    <w:lsdException w:name="Medium Shading 1 Accent 5" w:uiPriority="63"/>
+    <w:lsdException w:name="Medium Shading 2 Accent 5" w:uiPriority="64"/>
+    <w:lsdException w:name="Medium List 1 Accent 5" w:uiPriority="65"/>
+    <w:lsdException w:name="Medium List 2 Accent 5" w:uiPriority="66"/>
+    <w:lsdException w:name="Medium Grid 1 Accent 5" w:uiPriority="67"/>
+    <w:lsdException w:name="Medium Grid 2 Accent 5" w:uiPriority="68"/>
+    <w:lsdException w:name="Medium Grid 3 Accent 5" w:uiPriority="69"/>
+    <w:lsdException w:name="Dark List Accent 5" w:uiPriority="70"/>
+    <w:lsdException w:name="Colorful Shading Accent 5" w:uiPriority="71"/>
+    <w:lsdException w:name="Colorful List Accent 5" w:uiPriority="72"/>
+    <w:lsdException w:name="Colorful Grid Accent 5" w:uiPriority="73"/>
+    <w:lsdException w:name="Light Shading Accent 6" w:uiPriority="60"/>
+    <w:lsdException w:name="Light List Accent 6" w:uiPriority="61"/>
+    <w:lsdException w:name="Light Grid Accent 6" w:uiPriority="62"/>
+    <w:lsdException w:name="Medium Shading 1 Accent 6" w:uiPriority="63"/>
+    <w:lsdException w:name="Medium Shading 2 Accent 6" w:uiPriority="64"/>
+    <w:lsdException w:name="Medium List 1 Accent 6" w:uiPriority="65"/>
+    <w:lsdException w:name="Medium List 2 Accent 6" w:uiPriority="66"/>
+    <w:lsdException w:name="Medium Grid 1 Accent 6" w:uiPriority="67"/>
+    <w:lsdException w:name="Medium Grid 2 Accent 6" w:uiPriority="68"/>
+    <w:lsdException w:name="Medium Grid 3 Accent 6" w:uiPriority="69"/>
+    <w:lsdException w:name="Dark List Accent 6" w:uiPriority="70"/>
+    <w:lsdException w:name="Colorful Shading Accent 6" w:uiPriority="71"/>
+    <w:lsdException w:name="Colorful List Accent 6" w:uiPriority="72"/>
+    <w:lsdException w:name="Colorful Grid Accent 6" w:uiPriority="73"/>
+    <w:lsdException w:name="Subtle Emphasis" w:uiPriority="19" w:qFormat="1"/>
+    <w:lsdException w:name="Intense Emphasis" w:uiPriority="21" w:qFormat="1"/>
+    <w:lsdException w:name="Subtle Reference" w:uiPriority="31" w:qFormat="1"/>
+    <w:lsdException w:name="Intense Reference" w:uiPriority="32" w:qFormat="1"/>
+    <w:lsdException w:name="Book Title" w:uiPriority="33" w:qFormat="1"/>
+    <w:lsdException w:name="Bibliography" w:semiHidden="1" w:uiPriority="37" w:unhideWhenUsed="1"/>
+    <w:lsdException w:name="TOC Heading" w:semiHidden="1" w:uiPriority="39" w:unhideWhenUsed="1" w:qFormat="1"/>
+    <w:lsdException w:name="Plain Table 1" w:uiPriority="41"/>
+    <w:lsdException w:name="Plain Table 2" w:uiPriority="42"/>
+    <w:lsdException w:name="Plain Table 3" w:uiPriority="43"/>
+    <w:lsdException w:name="Plain Table 4" w:uiPriority="44"/>
+    <w:lsdException w:name="Plain Table 5" w:uiPriority="45"/>
+    <w:lsdException w:name="Grid Table Light" w:uiPriority="40"/>
+    <w:lsdException w:name="Grid Table 1 Light" w:uiPriority="46"/>
+    <w:lsdException w:name="Grid Table 2" w:uiPriority="47"/>
+    <w:lsdException w:name="Grid Table 3" w:uiPriority="48"/>
+    <w:lsdException w:name="Grid Table 4" w:uiPriority="49"/>
+    <w:lsdException w:name="Grid Table 5 Dark" w:uiPriority="50"/>
+    <w:lsdException w:name="Grid Table 6 Colorful" w:uiPriority="51"/>
+    <w:lsdException w:name="Grid Table 7 Colorful" w:uiPriority="52"/>
+    <w:lsdException w:name="Grid Table 1 Light Accent 1" w:uiPriority="46"/>
+    <w:lsdException w:name="Grid Table 2 Accent 1" w:uiPriority="47"/>
+    <w:lsdException w:name="Grid Table 3 Accent 1" w:uiPriority="48"/>
+    <w:lsdException w:name="Grid Table 4 Accent 1" w:uiPriority="49"/>
+    <w:lsdException w:name="Grid Table 5 Dark Accent 1" w:uiPriority="50"/>
+    <w:lsdException w:name="Grid Table 6 Colorful Accent 1" w:uiPriority="51"/>
+    <w:lsdException w:name="Grid Table 7 Colorful Accent 1" w:uiPriority="52"/>
+    <w:lsdException w:name="Grid Table 1 Light Accent 2" w:uiPriority="46"/>
+    <w:lsdException w:name="Grid Table 2 Accent 2" w:uiPriority="47"/>
+    <w:lsdException w:name="Grid Table 3 Accent 2" w:uiPriority="48"/>
+    <w:lsdException w:name="Grid Table 4 Accent 2" w:uiPriority="49"/>
+    <w:lsdException w:name="Grid Table 5 Dark Accent 2" w:uiPriority="50"/>
+    <w:lsdException w:name="Grid Table 6 Colorful Accent 2" w:uiPriority="51"/>
+    <w:lsdException w:name="Grid Table 7 Colorful Accent 2" w:uiPriority="52"/>
+    <w:lsdException w:name="Grid Table 1 Light Accent 3" w:uiPriority="46"/>
+    <w:lsdException w:name="Grid Table 2 Accent 3" w:uiPriority="47"/>
+    <w:lsdException w:name="Grid Table 3 Accent 3" w:uiPriority="48"/>
+    <w:lsdException w:name="Grid Table 4 Accent 3" w:uiPriority="49"/>
+    <w:lsdException w:name="Grid Table 5 Dark Accent 3" w:uiPriority="50"/>
+    <w:lsdException w:name="Grid Table 6 Colorful Accent 3" w:uiPriority="51"/>
+    <w:lsdException w:name="Grid Table 7 Colorful Accent 3" w:uiPriority="52"/>
+    <w:lsdException w:name="Grid Table 1 Light Accent 4" w:uiPriority="46"/>
+    <w:lsdException w:name="Grid Table 2 Accent 4" w:uiPriority="47"/>
+    <w:lsdException w:name="Grid Table 3 Accent 4" w:uiPriority="48"/>
+    <w:lsdException w:name="Grid Table 4 Accent 4" w:uiPriority="49"/>
+    <w:lsdException w:name="Grid Table 5 Dark Accent 4" w:uiPriority="50"/>
+    <w:lsdException w:name="Grid Table 6 Colorful Accent 4" w:uiPriority="51"/>
+    <w:lsdException w:name="Grid Table 7 Colorful Accent 4" w:uiPriority="52"/>
+    <w:lsdException w:name="Grid Table 1 Light Accent 5" w:uiPriority="46"/>
+    <w:lsdException w:name="Grid Table 2 Accent 5" w:uiPriority="47"/>
+    <w:lsdException w:name="Grid Table 3 Accent 5" w:uiPriority="48"/>
+    <w:lsdException w:name="Grid Table 4 Accent 5" w:uiPriority="49"/>
+    <w:lsdException w:name="Grid Table 5 Dark Accent 5" w:uiPriority="50"/>
+    <w:lsdException w:name="Grid Table 6 Colorful Accent 5" w:uiPriority="51"/>
+    <w:lsdException w:name="Grid Table 7 Colorful Accent 5" w:uiPriority="52"/>
+    <w:lsdException w:name="Grid Table 1 Light Accent 6" w:uiPriority="46"/>
+    <w:lsdException w:name="Grid Table 2 Accent 6" w:uiPriority="47"/>
+    <w:lsdException w:name="Grid Table 3 Accent 6" w:uiPriority="48"/>
+    <w:lsdException w:name="Grid Table 4 Accent 6" w:uiPriority="49"/>
+    <w:lsdException w:name="Grid Table 5 Dark Accent 6" w:uiPriority="50"/>
+    <w:lsdException w:name="Grid Table 6 Colorful Accent 6" w:uiPriority="51"/>
+    <w:lsdException w:name="Grid Table 7 Colorful Accent 6" w:uiPriority="52"/>
+    <w:lsdException w:name="List Table 1 Light" w:uiPriority="46"/>
+    <w:lsdException w:name="List Table 2" w:uiPriority="47"/>
+    <w:lsdException w:name="List Table 3" w:uiPriority="48"/>
+    <w:lsdException w:name="List Table 4" w:uiPriority="49"/>
+    <w:lsdException w:name="List Table 5 Dark" w:uiPriority="50"/>
+    <w:lsdException w:name="List Table 6 Colorful" w:uiPriority="51"/>
+    <w:lsdException w:name="List Table 7 Colorful" w:uiPriority="52"/>
+    <w:lsdException w:name="List Table 1 Light Accent 1" w:uiPriority="46"/>
+    <w:lsdException w:name="List Table 2 Accent 1" w:uiPriority="47"/>
+    <w:lsdException w:name="List Table 3 Accent 1" w:uiPriority="48"/>
+    <w:lsdException w:name="List Table 4 Accent 1" w:uiPriority="49"/>
+    <w:lsdException w:name="List Table 5 Dark Accent 1" w:uiPriority="50"/>
+    <w:lsdException w:name="List Table 6 Colorful Accent 1" w:uiPriority="51"/>
+    <w:lsdException w:name="List Table 7 Colorful Accent 1" w:uiPriority="52"/>
+    <w:lsdException w:name="List Table 1 Light Accent 2" w:uiPriority="46"/>
+    <w:lsdException w:name="List Table 2 Accent 2" w:uiPriority="47"/>
+    <w:lsdException w:name="List Table 3 Accent 2" w:uiPriority="48"/>
+    <w:lsdException w:name="List Table 4 Accent 2" w:uiPriority="49"/>
+    <w:lsdException w:name="List Table 5 Dark Accent 2" w:uiPriority="50"/>
+    <w:lsdException w:name="List Table 6 Colorful Accent 2" w:uiPriority="51"/>
+    <w:lsdException w:name="List Table 7 Colorful Accent 2" w:uiPriority="52"/>
+    <w:lsdException w:name="List Table 1 Light Accent 3" w:uiPriority="46"/>
+    <w:lsdException w:name="List Table 2 Accent 3" w:uiPriority="47"/>
+    <w:lsdException w:name="List Table 3 Accent 3" w:uiPriority="48"/>
+    <w:lsdException w:name="List Table 4 Accent 3" w:uiPriority="49"/>
+    <w:lsdException w:name="List Table 5 Dark Accent 3" w:uiPriority="50"/>
+    <w:lsdException w:name="List Table 6 Colorful Accent 3" w:uiPriority="51"/>
+    <w:lsdException w:name="List Table 7 Colorful Accent 3" w:uiPriority="52"/>
+    <w:lsdException w:name="List Table 1 Light Accent 4" w:uiPriority="46"/>
+    <w:lsdException w:name="List Table 2 Accent 4" w:uiPriority="47"/>
+    <w:lsdException w:name="List Table 3 Accent 4" w:uiPriority="48"/>
+    <w:lsdException w:name="List Table 4 Accent 4" w:uiPriority="49"/>
+    <w:lsdException w:name="List Table 5 Dark Accent 4" w:uiPriority="50"/>
+    <w:lsdException w:name="List Table 6 Colorful Accent 4" w:uiPriority="51"/>
+    <w:lsdException w:name="List Table 7 Colorful Accent 4" w:uiPriority="52"/>
+    <w:lsdException w:name="List Table 1 Light Accent 5" w:uiPriority="46"/>
+    <w:lsdException w:name="List Table 2 Accent 5" w:uiPriority="47"/>
+    <w:lsdException w:name="List Table 3 Accent 5" w:uiPriority="48"/>
+    <w:lsdException w:name="List Table 4 Accent 5" w:uiPriority="49"/>
+    <w:lsdException w:name="List Table 5 Dark Accent 5" w:uiPriority="50"/>
+    <w:lsdException w:name="List Table 6 Colorful Accent 5" w:uiPriority="51"/>
+    <w:lsdException w:name="List Table 7 Colorful Accent 5" w:uiPriority="52"/>
+    <w:lsdException w:name="List Table 1 Light Accent 6" w:uiPriority="46"/>
+    <w:lsdException w:name="List Table 2 Accent 6" w:uiPriority="47"/>
+    <w:lsdException w:name="List Table 3 Accent 6" w:uiPriority="48"/>
+    <w:lsdException w:name="List Table 4 Accent 6" w:uiPriority="49"/>
+    <w:lsdException w:name="List Table 5 Dark Accent 6" w:uiPriority="50"/>
+    <w:lsdException w:name="List Table 6 Colorful Accent 6" w:uiPriority="51"/>
+    <w:lsdException w:name="List Table 7 Colorful Accent 6" w:uiPriority="52"/>
+  </w:latentStyles>
+  <w:style w:type="paragraph" w:default="1" w:styleId="Normal">
+    <w:name w:val="Normal"/>
   </w:style>
   <w:style w:type="paragraph" w:styleId="Heading1">
     <w:name w:val="heading 1"/>
     <w:basedOn w:val="Normal"/>
     <w:next w:val="Normal"/>
     <w:pPr>
-      <w:keepNext w:val="1"/>
-      <w:keepLines w:val="1"/>
-      <w:pageBreakBefore w:val="0"/>
-      <w:spacing w:after="120" w:before="400" w:lineRule="auto"/>
+      <w:keepNext/>
+      <w:keepLines/>
+      <w:spacing w:before="400" w:after="120"/>
+      <w:outlineLvl w:val="0"/>
     </w:pPr>
     <w:rPr>
       <w:sz w:val="40"/>
@@ -755,13 +1326,12 @@
     <w:basedOn w:val="Normal"/>
     <w:next w:val="Normal"/>
     <w:pPr>
-      <w:keepNext w:val="1"/>
-      <w:keepLines w:val="1"/>
-      <w:pageBreakBefore w:val="0"/>
-      <w:spacing w:after="120" w:before="360" w:lineRule="auto"/>
+      <w:keepNext/>
+      <w:keepLines/>
+      <w:spacing w:before="360" w:after="120"/>
+      <w:outlineLvl w:val="1"/>
     </w:pPr>
     <w:rPr>
-      <w:b w:val="0"/>
       <w:sz w:val="32"/>
       <w:szCs w:val="32"/>
     </w:rPr>
@@ -771,13 +1341,12 @@
     <w:basedOn w:val="Normal"/>
     <w:next w:val="Normal"/>
     <w:pPr>
-      <w:keepNext w:val="1"/>
-      <w:keepLines w:val="1"/>
-      <w:pageBreakBefore w:val="0"/>
-      <w:spacing w:after="80" w:before="320" w:lineRule="auto"/>
+      <w:keepNext/>
+      <w:keepLines/>
+      <w:spacing w:before="320" w:after="80"/>
+      <w:outlineLvl w:val="2"/>
     </w:pPr>
     <w:rPr>
-      <w:b w:val="0"/>
       <w:color w:val="434343"/>
       <w:sz w:val="28"/>
       <w:szCs w:val="28"/>
@@ -788,10 +1357,10 @@
     <w:basedOn w:val="Normal"/>
     <w:next w:val="Normal"/>
     <w:pPr>
-      <w:keepNext w:val="1"/>
-      <w:keepLines w:val="1"/>
-      <w:pageBreakBefore w:val="0"/>
-      <w:spacing w:after="80" w:before="280" w:lineRule="auto"/>
+      <w:keepNext/>
+      <w:keepLines/>
+      <w:spacing w:before="280" w:after="80"/>
+      <w:outlineLvl w:val="3"/>
     </w:pPr>
     <w:rPr>
       <w:color w:val="666666"/>
@@ -804,15 +1373,13 @@
     <w:basedOn w:val="Normal"/>
     <w:next w:val="Normal"/>
     <w:pPr>
-      <w:keepNext w:val="1"/>
-      <w:keepLines w:val="1"/>
-      <w:pageBreakBefore w:val="0"/>
-      <w:spacing w:after="80" w:before="240" w:lineRule="auto"/>
+      <w:keepNext/>
+      <w:keepLines/>
+      <w:spacing w:before="240" w:after="80"/>
+      <w:outlineLvl w:val="4"/>
     </w:pPr>
     <w:rPr>
       <w:color w:val="666666"/>
-      <w:sz w:val="22"/>
-      <w:szCs w:val="22"/>
     </w:rPr>
   </w:style>
   <w:style w:type="paragraph" w:styleId="Heading6">
@@ -820,27 +1387,51 @@
     <w:basedOn w:val="Normal"/>
     <w:next w:val="Normal"/>
     <w:pPr>
-      <w:keepNext w:val="1"/>
-      <w:keepLines w:val="1"/>
-      <w:pageBreakBefore w:val="0"/>
-      <w:spacing w:after="80" w:before="240" w:lineRule="auto"/>
+      <w:keepNext/>
+      <w:keepLines/>
+      <w:spacing w:before="240" w:after="80"/>
+      <w:outlineLvl w:val="5"/>
     </w:pPr>
     <w:rPr>
-      <w:i w:val="1"/>
+      <w:i/>
       <w:color w:val="666666"/>
-      <w:sz w:val="22"/>
-      <w:szCs w:val="22"/>
     </w:rPr>
+  </w:style>
+  <w:style w:type="character" w:default="1" w:styleId="DefaultParagraphFont">
+    <w:name w:val="Default Paragraph Font"/>
+    <w:uiPriority w:val="1"/>
+    <w:semiHidden/>
+    <w:unhideWhenUsed/>
+  </w:style>
+  <w:style w:type="table" w:default="1" w:styleId="TableNormal">
+    <w:name w:val="Normal Table"/>
+    <w:uiPriority w:val="99"/>
+    <w:semiHidden/>
+    <w:unhideWhenUsed/>
+    <w:tblPr>
+      <w:tblInd w:w="0" w:type="dxa"/>
+      <w:tblCellMar>
+        <w:top w:w="0" w:type="dxa"/>
+        <w:left w:w="108" w:type="dxa"/>
+        <w:bottom w:w="0" w:type="dxa"/>
+        <w:right w:w="108" w:type="dxa"/>
+      </w:tblCellMar>
+    </w:tblPr>
+  </w:style>
+  <w:style w:type="numbering" w:default="1" w:styleId="NoList">
+    <w:name w:val="No List"/>
+    <w:uiPriority w:val="99"/>
+    <w:semiHidden/>
+    <w:unhideWhenUsed/>
   </w:style>
   <w:style w:type="paragraph" w:styleId="Title">
     <w:name w:val="Title"/>
     <w:basedOn w:val="Normal"/>
     <w:next w:val="Normal"/>
     <w:pPr>
-      <w:keepNext w:val="1"/>
-      <w:keepLines w:val="1"/>
-      <w:pageBreakBefore w:val="0"/>
-      <w:spacing w:after="60" w:before="0" w:lineRule="auto"/>
+      <w:keepNext/>
+      <w:keepLines/>
+      <w:spacing w:after="60"/>
     </w:pPr>
     <w:rPr>
       <w:sz w:val="52"/>
@@ -852,14 +1443,11 @@
     <w:basedOn w:val="Normal"/>
     <w:next w:val="Normal"/>
     <w:pPr>
-      <w:keepNext w:val="1"/>
-      <w:keepLines w:val="1"/>
-      <w:pageBreakBefore w:val="0"/>
-      <w:spacing w:after="320" w:before="0" w:lineRule="auto"/>
+      <w:keepNext/>
+      <w:keepLines/>
+      <w:spacing w:after="320"/>
     </w:pPr>
     <w:rPr>
-      <w:rFonts w:ascii="Arial" w:cs="Arial" w:eastAsia="Arial" w:hAnsi="Arial"/>
-      <w:i w:val="0"/>
       <w:color w:val="666666"/>
       <w:sz w:val="30"/>
       <w:szCs w:val="30"/>

</xml_diff>